<commit_message>
added link to the pdf version
</commit_message>
<xml_diff>
--- a/multimedia/Joaquin_Menendez_CV_Spanish.docx
+++ b/multimedia/Joaquin_Menendez_CV_Spanish.docx
@@ -79,8 +79,6 @@
         </w:rPr>
         <w:t>11-2255-9559</w:t>
       </w:r>
-      <w:bookmarkStart w:id="0" w:name="_GoBack"/>
-      <w:bookmarkEnd w:id="0"/>
       <w:r>
         <w:rPr>
           <w:rFonts w:ascii="Arial" w:hAnsi="Arial" w:cs="Arial"/>
@@ -167,7 +165,31 @@
           <w:szCs w:val="20"/>
           <w:lang w:val="es-AR"/>
         </w:rPr>
-        <w:t xml:space="preserve">Duke University, North Carolina, </w:t>
+        <w:t xml:space="preserve">Duke </w:t>
+      </w:r>
+      <w:proofErr w:type="spellStart"/>
+      <w:r>
+        <w:rPr>
+          <w:rFonts w:ascii="Arial" w:hAnsi="Arial" w:cs="Arial"/>
+          <w:b/>
+          <w:color w:val="262626" w:themeColor="text1" w:themeTint="D9"/>
+          <w:sz w:val="20"/>
+          <w:szCs w:val="20"/>
+          <w:lang w:val="es-AR"/>
+        </w:rPr>
+        <w:t>University</w:t>
+      </w:r>
+      <w:proofErr w:type="spellEnd"/>
+      <w:r>
+        <w:rPr>
+          <w:rFonts w:ascii="Arial" w:hAnsi="Arial" w:cs="Arial"/>
+          <w:b/>
+          <w:color w:val="262626" w:themeColor="text1" w:themeTint="D9"/>
+          <w:sz w:val="20"/>
+          <w:szCs w:val="20"/>
+          <w:lang w:val="es-AR"/>
+        </w:rPr>
+        <w:t xml:space="preserve">, North Carolina, </w:t>
       </w:r>
       <w:r>
         <w:rPr>
@@ -201,6 +223,7 @@
         </w:rPr>
         <w:t xml:space="preserve">Master </w:t>
       </w:r>
+      <w:proofErr w:type="spellStart"/>
       <w:r>
         <w:rPr>
           <w:rFonts w:ascii="Arial" w:hAnsi="Arial" w:cs="Arial"/>
@@ -211,6 +234,7 @@
         </w:rPr>
         <w:t>en</w:t>
       </w:r>
+      <w:proofErr w:type="spellEnd"/>
       <w:r>
         <w:rPr>
           <w:rFonts w:ascii="Arial" w:hAnsi="Arial" w:cs="Arial"/>
@@ -757,8 +781,9 @@
           <w:szCs w:val="24"/>
           <w:lang w:val="es-AR"/>
         </w:rPr>
-        <w:t>Data Science Intern</w:t>
-      </w:r>
+        <w:t xml:space="preserve">Data Science </w:t>
+      </w:r>
+      <w:proofErr w:type="spellStart"/>
       <w:r>
         <w:rPr>
           <w:rFonts w:ascii="Arial" w:hAnsi="Arial" w:cs="Arial"/>
@@ -768,8 +793,9 @@
           <w:szCs w:val="24"/>
           <w:lang w:val="es-AR"/>
         </w:rPr>
-        <w:t xml:space="preserve"> (</w:t>
-      </w:r>
+        <w:t>Intern</w:t>
+      </w:r>
+      <w:proofErr w:type="spellEnd"/>
       <w:r>
         <w:rPr>
           <w:rFonts w:ascii="Arial" w:hAnsi="Arial" w:cs="Arial"/>
@@ -779,7 +805,7 @@
           <w:szCs w:val="24"/>
           <w:lang w:val="es-AR"/>
         </w:rPr>
-        <w:t>Pasantía</w:t>
+        <w:t xml:space="preserve"> (</w:t>
       </w:r>
       <w:r>
         <w:rPr>
@@ -790,6 +816,17 @@
           <w:szCs w:val="24"/>
           <w:lang w:val="es-AR"/>
         </w:rPr>
+        <w:t>Pasantía</w:t>
+      </w:r>
+      <w:r>
+        <w:rPr>
+          <w:rFonts w:ascii="Arial" w:hAnsi="Arial" w:cs="Arial"/>
+          <w:b/>
+          <w:color w:val="262626" w:themeColor="text1" w:themeTint="D9"/>
+          <w:sz w:val="24"/>
+          <w:szCs w:val="24"/>
+          <w:lang w:val="es-AR"/>
+        </w:rPr>
         <w:t xml:space="preserve"> en ciencia de datos)</w:t>
       </w:r>
     </w:p>
@@ -813,15 +850,27 @@
         </w:rPr>
         <w:t xml:space="preserve">Duke Forge, Durham, </w:t>
       </w:r>
-      <w:r>
-        <w:rPr>
-          <w:rFonts w:ascii="Arial" w:hAnsi="Arial" w:cs="Arial"/>
-          <w:b/>
-          <w:color w:val="262626" w:themeColor="text1" w:themeTint="D9"/>
-          <w:sz w:val="20"/>
-          <w:szCs w:val="20"/>
-        </w:rPr>
-        <w:t>Estados Unidos</w:t>
+      <w:proofErr w:type="spellStart"/>
+      <w:r>
+        <w:rPr>
+          <w:rFonts w:ascii="Arial" w:hAnsi="Arial" w:cs="Arial"/>
+          <w:b/>
+          <w:color w:val="262626" w:themeColor="text1" w:themeTint="D9"/>
+          <w:sz w:val="20"/>
+          <w:szCs w:val="20"/>
+        </w:rPr>
+        <w:t>Estados</w:t>
+      </w:r>
+      <w:proofErr w:type="spellEnd"/>
+      <w:r>
+        <w:rPr>
+          <w:rFonts w:ascii="Arial" w:hAnsi="Arial" w:cs="Arial"/>
+          <w:b/>
+          <w:color w:val="262626" w:themeColor="text1" w:themeTint="D9"/>
+          <w:sz w:val="20"/>
+          <w:szCs w:val="20"/>
+        </w:rPr>
+        <w:t xml:space="preserve"> Unidos</w:t>
       </w:r>
       <w:r>
         <w:rPr>
@@ -1069,7 +1118,51 @@
           <w:szCs w:val="20"/>
           <w:lang w:val="es-AR"/>
         </w:rPr>
-        <w:t>tablero interactivo usando Plotly (Dash) para explorar el sesgo de clasificación en diferentes variables.</w:t>
+        <w:t xml:space="preserve">tablero interactivo usando </w:t>
+      </w:r>
+      <w:proofErr w:type="spellStart"/>
+      <w:r>
+        <w:rPr>
+          <w:rFonts w:ascii="Arial" w:hAnsi="Arial" w:cs="Arial"/>
+          <w:color w:val="262626" w:themeColor="text1" w:themeTint="D9"/>
+          <w:sz w:val="20"/>
+          <w:szCs w:val="20"/>
+          <w:lang w:val="es-AR"/>
+        </w:rPr>
+        <w:t>Plotly</w:t>
+      </w:r>
+      <w:proofErr w:type="spellEnd"/>
+      <w:r>
+        <w:rPr>
+          <w:rFonts w:ascii="Arial" w:hAnsi="Arial" w:cs="Arial"/>
+          <w:color w:val="262626" w:themeColor="text1" w:themeTint="D9"/>
+          <w:sz w:val="20"/>
+          <w:szCs w:val="20"/>
+          <w:lang w:val="es-AR"/>
+        </w:rPr>
+        <w:t xml:space="preserve"> (</w:t>
+      </w:r>
+      <w:proofErr w:type="spellStart"/>
+      <w:r>
+        <w:rPr>
+          <w:rFonts w:ascii="Arial" w:hAnsi="Arial" w:cs="Arial"/>
+          <w:color w:val="262626" w:themeColor="text1" w:themeTint="D9"/>
+          <w:sz w:val="20"/>
+          <w:szCs w:val="20"/>
+          <w:lang w:val="es-AR"/>
+        </w:rPr>
+        <w:t>Dash</w:t>
+      </w:r>
+      <w:proofErr w:type="spellEnd"/>
+      <w:r>
+        <w:rPr>
+          <w:rFonts w:ascii="Arial" w:hAnsi="Arial" w:cs="Arial"/>
+          <w:color w:val="262626" w:themeColor="text1" w:themeTint="D9"/>
+          <w:sz w:val="20"/>
+          <w:szCs w:val="20"/>
+          <w:lang w:val="es-AR"/>
+        </w:rPr>
+        <w:t>) para explorar el sesgo de clasificación en diferentes variables.</w:t>
       </w:r>
     </w:p>
     <w:p>
@@ -1757,8 +1850,9 @@
           <w:szCs w:val="20"/>
           <w:lang w:val="es-AR"/>
         </w:rPr>
-        <w:t>| Sep 2015 - Ag</w:t>
-      </w:r>
+        <w:t xml:space="preserve">| </w:t>
+      </w:r>
+      <w:proofErr w:type="spellStart"/>
       <w:r>
         <w:rPr>
           <w:rFonts w:ascii="Arial" w:hAnsi="Arial" w:cs="Arial"/>
@@ -1768,8 +1862,44 @@
           <w:szCs w:val="20"/>
           <w:lang w:val="es-AR"/>
         </w:rPr>
+        <w:t>Sep</w:t>
+      </w:r>
+      <w:proofErr w:type="spellEnd"/>
+      <w:r>
+        <w:rPr>
+          <w:rFonts w:ascii="Arial" w:hAnsi="Arial" w:cs="Arial"/>
+          <w:i/>
+          <w:color w:val="262626" w:themeColor="text1" w:themeTint="D9"/>
+          <w:sz w:val="20"/>
+          <w:szCs w:val="20"/>
+          <w:lang w:val="es-AR"/>
+        </w:rPr>
+        <w:t xml:space="preserve"> 2015 - </w:t>
+      </w:r>
+      <w:proofErr w:type="spellStart"/>
+      <w:r>
+        <w:rPr>
+          <w:rFonts w:ascii="Arial" w:hAnsi="Arial" w:cs="Arial"/>
+          <w:i/>
+          <w:color w:val="262626" w:themeColor="text1" w:themeTint="D9"/>
+          <w:sz w:val="20"/>
+          <w:szCs w:val="20"/>
+          <w:lang w:val="es-AR"/>
+        </w:rPr>
+        <w:t>Ag</w:t>
+      </w:r>
+      <w:r>
+        <w:rPr>
+          <w:rFonts w:ascii="Arial" w:hAnsi="Arial" w:cs="Arial"/>
+          <w:i/>
+          <w:color w:val="262626" w:themeColor="text1" w:themeTint="D9"/>
+          <w:sz w:val="20"/>
+          <w:szCs w:val="20"/>
+          <w:lang w:val="es-AR"/>
+        </w:rPr>
         <w:t>o</w:t>
       </w:r>
+      <w:proofErr w:type="spellEnd"/>
       <w:r>
         <w:rPr>
           <w:rFonts w:ascii="Arial" w:hAnsi="Arial" w:cs="Arial"/>
@@ -2113,8 +2243,9 @@
           <w:szCs w:val="20"/>
           <w:lang w:val="es-AR"/>
         </w:rPr>
-        <w:t>| Ag</w:t>
-      </w:r>
+        <w:t xml:space="preserve">| </w:t>
+      </w:r>
+      <w:proofErr w:type="spellStart"/>
       <w:r>
         <w:rPr>
           <w:rFonts w:ascii="Arial" w:hAnsi="Arial" w:cs="Arial"/>
@@ -2124,8 +2255,20 @@
           <w:szCs w:val="20"/>
           <w:lang w:val="es-AR"/>
         </w:rPr>
+        <w:t>Ag</w:t>
+      </w:r>
+      <w:r>
+        <w:rPr>
+          <w:rFonts w:ascii="Arial" w:hAnsi="Arial" w:cs="Arial"/>
+          <w:i/>
+          <w:color w:val="262626" w:themeColor="text1" w:themeTint="D9"/>
+          <w:sz w:val="20"/>
+          <w:szCs w:val="20"/>
+          <w:lang w:val="es-AR"/>
+        </w:rPr>
         <w:t>o</w:t>
       </w:r>
+      <w:proofErr w:type="spellEnd"/>
       <w:r>
         <w:rPr>
           <w:rFonts w:ascii="Arial" w:hAnsi="Arial" w:cs="Arial"/>
@@ -2135,7 +2278,31 @@
           <w:szCs w:val="20"/>
           <w:lang w:val="es-AR"/>
         </w:rPr>
-        <w:t xml:space="preserve"> 2014 -Sep 2015</w:t>
+        <w:t xml:space="preserve"> 2014 -</w:t>
+      </w:r>
+      <w:proofErr w:type="spellStart"/>
+      <w:r>
+        <w:rPr>
+          <w:rFonts w:ascii="Arial" w:hAnsi="Arial" w:cs="Arial"/>
+          <w:i/>
+          <w:color w:val="262626" w:themeColor="text1" w:themeTint="D9"/>
+          <w:sz w:val="20"/>
+          <w:szCs w:val="20"/>
+          <w:lang w:val="es-AR"/>
+        </w:rPr>
+        <w:t>Sep</w:t>
+      </w:r>
+      <w:proofErr w:type="spellEnd"/>
+      <w:r>
+        <w:rPr>
+          <w:rFonts w:ascii="Arial" w:hAnsi="Arial" w:cs="Arial"/>
+          <w:i/>
+          <w:color w:val="262626" w:themeColor="text1" w:themeTint="D9"/>
+          <w:sz w:val="20"/>
+          <w:szCs w:val="20"/>
+          <w:lang w:val="es-AR"/>
+        </w:rPr>
+        <w:t xml:space="preserve"> 2015</w:t>
       </w:r>
     </w:p>
     <w:p>
@@ -2376,7 +2543,29 @@
           <w:szCs w:val="20"/>
           <w:lang w:val="es-AR"/>
         </w:rPr>
-        <w:t xml:space="preserve">:  MySQL, Neo4j, Hadoop, Spark </w:t>
+        <w:t xml:space="preserve">:  MySQL, Neo4j, Hadoop, </w:t>
+      </w:r>
+      <w:proofErr w:type="spellStart"/>
+      <w:r>
+        <w:rPr>
+          <w:rFonts w:ascii="Arial" w:hAnsi="Arial" w:cs="Arial"/>
+          <w:color w:val="262626" w:themeColor="text1" w:themeTint="D9"/>
+          <w:sz w:val="20"/>
+          <w:szCs w:val="20"/>
+          <w:lang w:val="es-AR"/>
+        </w:rPr>
+        <w:t>Spark</w:t>
+      </w:r>
+      <w:proofErr w:type="spellEnd"/>
+      <w:r>
+        <w:rPr>
+          <w:rFonts w:ascii="Arial" w:hAnsi="Arial" w:cs="Arial"/>
+          <w:color w:val="262626" w:themeColor="text1" w:themeTint="D9"/>
+          <w:sz w:val="20"/>
+          <w:szCs w:val="20"/>
+          <w:lang w:val="es-AR"/>
+        </w:rPr>
+        <w:t xml:space="preserve"> </w:t>
       </w:r>
     </w:p>
     <w:p>
@@ -2389,6 +2578,7 @@
           <w:szCs w:val="20"/>
         </w:rPr>
       </w:pPr>
+      <w:proofErr w:type="spellStart"/>
       <w:r>
         <w:rPr>
           <w:rFonts w:ascii="Arial" w:hAnsi="Arial" w:cs="Arial"/>
@@ -2399,6 +2589,7 @@
         </w:rPr>
         <w:t>Estadística</w:t>
       </w:r>
+      <w:proofErr w:type="spellEnd"/>
       <w:r>
         <w:rPr>
           <w:rFonts w:ascii="Arial" w:hAnsi="Arial" w:cs="Arial"/>
@@ -2454,7 +2645,47 @@
           <w:sz w:val="20"/>
           <w:szCs w:val="20"/>
         </w:rPr>
-        <w:t xml:space="preserve"> Scikit-learn, dplyr, EEGLAB, MNE</w:t>
+        <w:t xml:space="preserve"> </w:t>
+      </w:r>
+      <w:proofErr w:type="spellStart"/>
+      <w:r>
+        <w:rPr>
+          <w:rFonts w:ascii="Arial" w:hAnsi="Arial" w:cs="Arial"/>
+          <w:color w:val="262626" w:themeColor="text1" w:themeTint="D9"/>
+          <w:sz w:val="20"/>
+          <w:szCs w:val="20"/>
+        </w:rPr>
+        <w:t>Scikit</w:t>
+      </w:r>
+      <w:proofErr w:type="spellEnd"/>
+      <w:r>
+        <w:rPr>
+          <w:rFonts w:ascii="Arial" w:hAnsi="Arial" w:cs="Arial"/>
+          <w:color w:val="262626" w:themeColor="text1" w:themeTint="D9"/>
+          <w:sz w:val="20"/>
+          <w:szCs w:val="20"/>
+        </w:rPr>
+        <w:t xml:space="preserve">-learn, </w:t>
+      </w:r>
+      <w:proofErr w:type="spellStart"/>
+      <w:r>
+        <w:rPr>
+          <w:rFonts w:ascii="Arial" w:hAnsi="Arial" w:cs="Arial"/>
+          <w:color w:val="262626" w:themeColor="text1" w:themeTint="D9"/>
+          <w:sz w:val="20"/>
+          <w:szCs w:val="20"/>
+        </w:rPr>
+        <w:t>dplyr</w:t>
+      </w:r>
+      <w:proofErr w:type="spellEnd"/>
+      <w:r>
+        <w:rPr>
+          <w:rFonts w:ascii="Arial" w:hAnsi="Arial" w:cs="Arial"/>
+          <w:color w:val="262626" w:themeColor="text1" w:themeTint="D9"/>
+          <w:sz w:val="20"/>
+          <w:szCs w:val="20"/>
+        </w:rPr>
+        <w:t>, EEGLAB, MNE</w:t>
       </w:r>
     </w:p>
     <w:p>
@@ -2467,6 +2698,7 @@
           <w:szCs w:val="20"/>
         </w:rPr>
       </w:pPr>
+      <w:proofErr w:type="spellStart"/>
       <w:r>
         <w:rPr>
           <w:rFonts w:ascii="Arial" w:hAnsi="Arial" w:cs="Arial"/>
@@ -2477,15 +2709,27 @@
         </w:rPr>
         <w:t>Visualización</w:t>
       </w:r>
-      <w:r>
-        <w:rPr>
-          <w:rFonts w:ascii="Arial" w:hAnsi="Arial" w:cs="Arial"/>
-          <w:color w:val="262626" w:themeColor="text1" w:themeTint="D9"/>
-          <w:sz w:val="20"/>
-          <w:szCs w:val="20"/>
-        </w:rPr>
-        <w:t>: Tableau, Matplotlib, Seaborn, ggplot2, Plotly</w:t>
-      </w:r>
+      <w:proofErr w:type="spellEnd"/>
+      <w:r>
+        <w:rPr>
+          <w:rFonts w:ascii="Arial" w:hAnsi="Arial" w:cs="Arial"/>
+          <w:color w:val="262626" w:themeColor="text1" w:themeTint="D9"/>
+          <w:sz w:val="20"/>
+          <w:szCs w:val="20"/>
+        </w:rPr>
+        <w:t xml:space="preserve">: Tableau, Matplotlib, Seaborn, ggplot2, </w:t>
+      </w:r>
+      <w:proofErr w:type="spellStart"/>
+      <w:r>
+        <w:rPr>
+          <w:rFonts w:ascii="Arial" w:hAnsi="Arial" w:cs="Arial"/>
+          <w:color w:val="262626" w:themeColor="text1" w:themeTint="D9"/>
+          <w:sz w:val="20"/>
+          <w:szCs w:val="20"/>
+        </w:rPr>
+        <w:t>Plotly</w:t>
+      </w:r>
+      <w:proofErr w:type="spellEnd"/>
     </w:p>
     <w:p>
       <w:pPr>
@@ -2567,8 +2811,20 @@
           <w:szCs w:val="20"/>
           <w:lang w:val="es-AR"/>
         </w:rPr>
-        <w:t>: Autocad</w:t>
-      </w:r>
+        <w:t xml:space="preserve">: </w:t>
+      </w:r>
+      <w:proofErr w:type="spellStart"/>
+      <w:r>
+        <w:rPr>
+          <w:rFonts w:ascii="Arial" w:hAnsi="Arial" w:cs="Arial"/>
+          <w:color w:val="262626" w:themeColor="text1" w:themeTint="D9"/>
+          <w:sz w:val="20"/>
+          <w:szCs w:val="20"/>
+          <w:lang w:val="es-AR"/>
+        </w:rPr>
+        <w:t>Autocad</w:t>
+      </w:r>
+      <w:proofErr w:type="spellEnd"/>
     </w:p>
     <w:p>
       <w:pPr>
@@ -2667,6 +2923,7 @@
         </w:rPr>
         <w:t xml:space="preserve"> </w:t>
       </w:r>
+      <w:proofErr w:type="spellStart"/>
       <w:r>
         <w:rPr>
           <w:rFonts w:ascii="Arial" w:hAnsi="Arial" w:cs="Arial"/>
@@ -2675,7 +2932,18 @@
           <w:sz w:val="20"/>
           <w:szCs w:val="20"/>
         </w:rPr>
-        <w:t>Behavioural brain research</w:t>
+        <w:t>Behavioural</w:t>
+      </w:r>
+      <w:proofErr w:type="spellEnd"/>
+      <w:r>
+        <w:rPr>
+          <w:rFonts w:ascii="Arial" w:hAnsi="Arial" w:cs="Arial"/>
+          <w:i/>
+          <w:color w:val="262626" w:themeColor="text1" w:themeTint="D9"/>
+          <w:sz w:val="20"/>
+          <w:szCs w:val="20"/>
+        </w:rPr>
+        <w:t xml:space="preserve"> brain research</w:t>
       </w:r>
       <w:r>
         <w:rPr>
@@ -2705,16 +2973,40 @@
           <w:color w:val="262626" w:themeColor="text1" w:themeTint="D9"/>
           <w:sz w:val="20"/>
           <w:szCs w:val="20"/>
-        </w:rPr>
-        <w:t xml:space="preserve">Idesis, S. A., D’Amelio, T. A., Batán, S. T., </w:t>
-      </w:r>
-      <w:r>
-        <w:rPr>
-          <w:rFonts w:ascii="Arial" w:hAnsi="Arial" w:cs="Arial"/>
-          <w:b/>
-          <w:color w:val="262626" w:themeColor="text1" w:themeTint="D9"/>
-          <w:sz w:val="20"/>
-          <w:szCs w:val="20"/>
+          <w:lang w:val="es-AR"/>
+        </w:rPr>
+        <w:t xml:space="preserve">Idesis, S. A., </w:t>
+      </w:r>
+      <w:proofErr w:type="spellStart"/>
+      <w:r>
+        <w:rPr>
+          <w:rFonts w:ascii="Arial" w:hAnsi="Arial" w:cs="Arial"/>
+          <w:color w:val="262626" w:themeColor="text1" w:themeTint="D9"/>
+          <w:sz w:val="20"/>
+          <w:szCs w:val="20"/>
+          <w:lang w:val="es-AR"/>
+        </w:rPr>
+        <w:t>D’Amelio</w:t>
+      </w:r>
+      <w:proofErr w:type="spellEnd"/>
+      <w:r>
+        <w:rPr>
+          <w:rFonts w:ascii="Arial" w:hAnsi="Arial" w:cs="Arial"/>
+          <w:color w:val="262626" w:themeColor="text1" w:themeTint="D9"/>
+          <w:sz w:val="20"/>
+          <w:szCs w:val="20"/>
+          <w:lang w:val="es-AR"/>
+        </w:rPr>
+        <w:t xml:space="preserve">, T. A., Batán, S. T., </w:t>
+      </w:r>
+      <w:r>
+        <w:rPr>
+          <w:rFonts w:ascii="Arial" w:hAnsi="Arial" w:cs="Arial"/>
+          <w:b/>
+          <w:color w:val="262626" w:themeColor="text1" w:themeTint="D9"/>
+          <w:sz w:val="20"/>
+          <w:szCs w:val="20"/>
+          <w:lang w:val="es-AR"/>
         </w:rPr>
         <w:t>Menendez, J.</w:t>
       </w:r>
@@ -2724,6 +3016,7 @@
           <w:color w:val="262626" w:themeColor="text1" w:themeTint="D9"/>
           <w:sz w:val="20"/>
           <w:szCs w:val="20"/>
+          <w:lang w:val="es-AR"/>
         </w:rPr>
         <w:t xml:space="preserve">, &amp; Polti, I. (2018). </w:t>
       </w:r>
@@ -2801,7 +3094,29 @@
           <w:szCs w:val="20"/>
           <w:lang w:val="es-AR"/>
         </w:rPr>
-        <w:t>., Sanchez, F.J., Avellaneda, M., Idesis, S.A., Iorio, A.A. (2017)</w:t>
+        <w:t xml:space="preserve">., </w:t>
+      </w:r>
+      <w:proofErr w:type="spellStart"/>
+      <w:r>
+        <w:rPr>
+          <w:rFonts w:ascii="Arial" w:hAnsi="Arial" w:cs="Arial"/>
+          <w:color w:val="262626" w:themeColor="text1" w:themeTint="D9"/>
+          <w:sz w:val="20"/>
+          <w:szCs w:val="20"/>
+          <w:lang w:val="es-AR"/>
+        </w:rPr>
+        <w:t>Sanchez</w:t>
+      </w:r>
+      <w:proofErr w:type="spellEnd"/>
+      <w:r>
+        <w:rPr>
+          <w:rFonts w:ascii="Arial" w:hAnsi="Arial" w:cs="Arial"/>
+          <w:color w:val="262626" w:themeColor="text1" w:themeTint="D9"/>
+          <w:sz w:val="20"/>
+          <w:szCs w:val="20"/>
+          <w:lang w:val="es-AR"/>
+        </w:rPr>
+        <w:t>, F.J., Avellaneda, M., Idesis, S.A., Iorio, A.A. (2017)</w:t>
       </w:r>
       <w:r>
         <w:rPr>
@@ -2895,7 +3210,29 @@
           <w:szCs w:val="20"/>
           <w:lang w:val="es-AR"/>
         </w:rPr>
-        <w:t xml:space="preserve">, Santillán, M., Sánchez, F., Idesis, S., Papagna, V., &amp; Iorio, A. (2016). </w:t>
+        <w:t xml:space="preserve">, Santillán, M., Sánchez, F., Idesis, S., </w:t>
+      </w:r>
+      <w:proofErr w:type="spellStart"/>
+      <w:r>
+        <w:rPr>
+          <w:rFonts w:ascii="Arial" w:hAnsi="Arial" w:cs="Arial"/>
+          <w:color w:val="262626" w:themeColor="text1" w:themeTint="D9"/>
+          <w:sz w:val="20"/>
+          <w:szCs w:val="20"/>
+          <w:lang w:val="es-AR"/>
+        </w:rPr>
+        <w:t>Papagna</w:t>
+      </w:r>
+      <w:proofErr w:type="spellEnd"/>
+      <w:r>
+        <w:rPr>
+          <w:rFonts w:ascii="Arial" w:hAnsi="Arial" w:cs="Arial"/>
+          <w:color w:val="262626" w:themeColor="text1" w:themeTint="D9"/>
+          <w:sz w:val="20"/>
+          <w:szCs w:val="20"/>
+          <w:lang w:val="es-AR"/>
+        </w:rPr>
+        <w:t xml:space="preserve">, V., &amp; Iorio, A. (2016). </w:t>
       </w:r>
       <w:hyperlink r:id="rId10" w:history="1">
         <w:r>
@@ -3011,8 +3348,21 @@
             <w:szCs w:val="20"/>
             <w:lang w:val="es-AR"/>
           </w:rPr>
-          <w:t>Google Scholar</w:t>
+          <w:t xml:space="preserve">Google </w:t>
         </w:r>
+        <w:proofErr w:type="spellStart"/>
+        <w:r>
+          <w:rPr>
+            <w:rStyle w:val="Hyperlink"/>
+            <w:rFonts w:ascii="Arial" w:hAnsi="Arial" w:cs="Arial"/>
+            <w:color w:val="262626" w:themeColor="text1" w:themeTint="D9"/>
+            <w:sz w:val="20"/>
+            <w:szCs w:val="20"/>
+            <w:lang w:val="es-AR"/>
+          </w:rPr>
+          <w:t>Scholar</w:t>
+        </w:r>
+        <w:proofErr w:type="spellEnd"/>
       </w:hyperlink>
       <w:r>
         <w:rPr>
@@ -3067,6 +3417,7 @@
         <w:t xml:space="preserve">Perfil de </w:t>
       </w:r>
       <w:hyperlink r:id="rId12" w:history="1">
+        <w:proofErr w:type="spellStart"/>
         <w:r>
           <w:rPr>
             <w:rStyle w:val="Hyperlink"/>
@@ -3100,6 +3451,7 @@
           </w:rPr>
           <w:t>n</w:t>
         </w:r>
+        <w:proofErr w:type="spellEnd"/>
       </w:hyperlink>
       <w:r>
         <w:rPr>
@@ -3109,20 +3461,10 @@
           <w:szCs w:val="20"/>
           <w:lang w:val="es-AR"/>
         </w:rPr>
-        <w:t xml:space="preserve">] </w:t>
-      </w:r>
-    </w:p>
-    <w:p>
-      <w:pPr>
-        <w:spacing w:after="0" w:line="276" w:lineRule="auto"/>
-        <w:rPr>
-          <w:rFonts w:ascii="Arial" w:hAnsi="Arial" w:cs="Arial"/>
-          <w:color w:val="262626" w:themeColor="text1" w:themeTint="D9"/>
-          <w:sz w:val="20"/>
-          <w:szCs w:val="20"/>
-          <w:lang w:val="es-AR"/>
-        </w:rPr>
-      </w:pPr>
+        <w:t>]</w:t>
+      </w:r>
+      <w:bookmarkStart w:id="0" w:name="_GoBack"/>
+      <w:bookmarkEnd w:id="0"/>
     </w:p>
     <w:sectPr>
       <w:pgSz w:w="12240" w:h="15840"/>
@@ -4720,7 +5062,7 @@
 </file>
 
 <file path=customXml/itemProps1.xml><?xml version="1.0" encoding="utf-8"?>
-<ds:datastoreItem xmlns:ds="http://schemas.openxmlformats.org/officeDocument/2006/customXml" ds:itemID="{281C3F3B-7817-4B1F-85BC-11583BA392B8}">
+<ds:datastoreItem xmlns:ds="http://schemas.openxmlformats.org/officeDocument/2006/customXml" ds:itemID="{5733FC7B-8EFB-4A09-8BD3-FC91185375EF}">
   <ds:schemaRefs>
     <ds:schemaRef ds:uri="http://schemas.openxmlformats.org/officeDocument/2006/bibliography"/>
   </ds:schemaRefs>

</xml_diff>